<commit_message>
updating the different files
</commit_message>
<xml_diff>
--- a/sample of api endpoint to integrate in an app.docx
+++ b/sample of api endpoint to integrate in an app.docx
@@ -2,6 +2,40 @@
 <file path=word/document.xml><?xml version="1.0" encoding="utf-8"?>
 <w:document xmlns:wpc="http://schemas.microsoft.com/office/word/2010/wordprocessingCanvas" xmlns:cx="http://schemas.microsoft.com/office/drawing/2014/chartex" xmlns:cx1="http://schemas.microsoft.com/office/drawing/2015/9/8/chartex" xmlns:cx2="http://schemas.microsoft.com/office/drawing/2015/10/21/chartex" xmlns:cx3="http://schemas.microsoft.com/office/drawing/2016/5/9/chartex" xmlns:cx4="http://schemas.microsoft.com/office/drawing/2016/5/10/chartex" xmlns:cx5="http://schemas.microsoft.com/office/drawing/2016/5/11/chartex" xmlns:cx6="http://schemas.microsoft.com/office/drawing/2016/5/12/chartex" xmlns:cx7="http://schemas.microsoft.com/office/drawing/2016/5/13/chartex" xmlns:cx8="http://schemas.microsoft.com/office/drawing/2016/5/14/chartex" xmlns:mc="http://schemas.openxmlformats.org/markup-compatibility/2006" xmlns:aink="http://schemas.microsoft.com/office/drawing/2016/ink" xmlns:am3d="http://schemas.microsoft.com/office/drawing/2017/model3d" xmlns:o="urn:schemas-microsoft-com:office:office" xmlns:oel="http://schemas.microsoft.com/office/2019/extlst" xmlns:r="http://schemas.openxmlformats.org/officeDocument/2006/relationships" xmlns:m="http://schemas.openxmlformats.org/officeDocument/2006/math" xmlns:v="urn:schemas-microsoft-com:vml" xmlns:wp14="http://schemas.microsoft.com/office/word/2010/wordprocessingDrawing" xmlns:wp="http://schemas.openxmlformats.org/drawingml/2006/wordprocessingDrawing" xmlns:w10="urn:schemas-microsoft-com:office:word" xmlns:w="http://schemas.openxmlformats.org/wordprocessingml/2006/main" xmlns:w14="http://schemas.microsoft.com/office/word/2010/wordml" xmlns:w15="http://schemas.microsoft.com/office/word/2012/wordml" xmlns:w16cex="http://schemas.microsoft.com/office/word/2018/wordml/cex" xmlns:w16cid="http://schemas.microsoft.com/office/word/2016/wordml/cid" xmlns:w16="http://schemas.microsoft.com/office/word/2018/wordml" xmlns:w16du="http://schemas.microsoft.com/office/word/2023/wordml/word16du" xmlns:w16sdtdh="http://schemas.microsoft.com/office/word/2020/wordml/sdtdatahash" xmlns:w16se="http://schemas.microsoft.com/office/word/2015/wordml/symex" xmlns:wpg="http://schemas.microsoft.com/office/word/2010/wordprocessingGroup" xmlns:wpi="http://schemas.microsoft.com/office/word/2010/wordprocessingInk" xmlns:wne="http://schemas.microsoft.com/office/word/2006/wordml" xmlns:wps="http://schemas.microsoft.com/office/word/2010/wordprocessingShape" mc:Ignorable="w14 w15 w16se w16cid w16 w16cex w16sdtdh w16du wp14">
   <w:body>
+    <w:p>
+      <w:pPr>
+        <w:spacing w:after="0" w:line="240" w:lineRule="auto"/>
+        <w:rPr>
+          <w:rFonts w:ascii="Montserrat" w:eastAsia="Times New Roman" w:hAnsi="Montserrat" w:cs="Times New Roman"/>
+          <w:color w:val="000000"/>
+          <w:kern w:val="0"/>
+          <w:lang w:eastAsia="en-ZA"/>
+          <w14:ligatures w14:val="none"/>
+        </w:rPr>
+      </w:pPr>
+      <w:r>
+        <w:rPr>
+          <w:rFonts w:ascii="Montserrat" w:eastAsia="Times New Roman" w:hAnsi="Montserrat" w:cs="Times New Roman"/>
+          <w:color w:val="000000"/>
+          <w:kern w:val="0"/>
+          <w:lang w:eastAsia="en-ZA"/>
+          <w14:ligatures w14:val="none"/>
+        </w:rPr>
+        <w:t>HyperionDev – Software Engineering - APIs</w:t>
+      </w:r>
+    </w:p>
+    <w:p>
+      <w:pPr>
+        <w:spacing w:after="0" w:line="240" w:lineRule="auto"/>
+        <w:rPr>
+          <w:rFonts w:ascii="Montserrat" w:eastAsia="Times New Roman" w:hAnsi="Montserrat" w:cs="Times New Roman"/>
+          <w:color w:val="000000"/>
+          <w:kern w:val="0"/>
+          <w:lang w:eastAsia="en-ZA"/>
+          <w14:ligatures w14:val="none"/>
+        </w:rPr>
+      </w:pPr>
+    </w:p>
     <w:p>
       <w:pPr>
         <w:spacing w:after="0" w:line="240" w:lineRule="auto"/>
@@ -159,29 +193,7 @@
           <w:lang w:eastAsia="en-ZA"/>
           <w14:ligatures w14:val="none"/>
         </w:rPr>
-        <w:t xml:space="preserve">The chatbot and the client need to be connected to </w:t>
-      </w:r>
-      <w:proofErr w:type="spellStart"/>
-      <w:r>
-        <w:rPr>
-          <w:rFonts w:ascii="Montserrat" w:eastAsia="Times New Roman" w:hAnsi="Montserrat" w:cs="Times New Roman"/>
-          <w:color w:val="000000"/>
-          <w:kern w:val="0"/>
-          <w:lang w:eastAsia="en-ZA"/>
-          <w14:ligatures w14:val="none"/>
-        </w:rPr>
-        <w:t>Whatsapp</w:t>
-      </w:r>
-      <w:proofErr w:type="spellEnd"/>
-      <w:r>
-        <w:rPr>
-          <w:rFonts w:ascii="Montserrat" w:eastAsia="Times New Roman" w:hAnsi="Montserrat" w:cs="Times New Roman"/>
-          <w:color w:val="000000"/>
-          <w:kern w:val="0"/>
-          <w:lang w:eastAsia="en-ZA"/>
-          <w14:ligatures w14:val="none"/>
-        </w:rPr>
-        <w:t xml:space="preserve"> (</w:t>
+        <w:t>The chatbot and the client need to be connected to Whatsapp (</w:t>
       </w:r>
       <w:hyperlink r:id="rId6" w:history="1">
         <w:r>
@@ -231,29 +243,7 @@
           <w:lang w:eastAsia="en-ZA"/>
           <w14:ligatures w14:val="none"/>
         </w:rPr>
-        <w:t xml:space="preserve">Clients should be able to listen to their </w:t>
-      </w:r>
-      <w:proofErr w:type="spellStart"/>
-      <w:r>
-        <w:rPr>
-          <w:rFonts w:ascii="Montserrat" w:eastAsia="Times New Roman" w:hAnsi="Montserrat" w:cs="Times New Roman"/>
-          <w:color w:val="000000"/>
-          <w:kern w:val="0"/>
-          <w:lang w:eastAsia="en-ZA"/>
-          <w14:ligatures w14:val="none"/>
-        </w:rPr>
-        <w:t>favorite</w:t>
-      </w:r>
-      <w:proofErr w:type="spellEnd"/>
-      <w:r>
-        <w:rPr>
-          <w:rFonts w:ascii="Montserrat" w:eastAsia="Times New Roman" w:hAnsi="Montserrat" w:cs="Times New Roman"/>
-          <w:color w:val="000000"/>
-          <w:kern w:val="0"/>
-          <w:lang w:eastAsia="en-ZA"/>
-          <w14:ligatures w14:val="none"/>
-        </w:rPr>
-        <w:t xml:space="preserve"> songs (</w:t>
+        <w:t>Clients should be able to listen to their favorite songs (</w:t>
       </w:r>
       <w:hyperlink r:id="rId7" w:history="1">
         <w:r>
@@ -303,29 +293,7 @@
           <w:lang w:eastAsia="en-ZA"/>
           <w14:ligatures w14:val="none"/>
         </w:rPr>
-        <w:t xml:space="preserve">Client must register and login in with </w:t>
-      </w:r>
-      <w:proofErr w:type="spellStart"/>
-      <w:r>
-        <w:rPr>
-          <w:rFonts w:ascii="Montserrat" w:eastAsia="Times New Roman" w:hAnsi="Montserrat" w:cs="Times New Roman"/>
-          <w:color w:val="000000"/>
-          <w:kern w:val="0"/>
-          <w:lang w:eastAsia="en-ZA"/>
-          <w14:ligatures w14:val="none"/>
-        </w:rPr>
-        <w:t>favorite</w:t>
-      </w:r>
-      <w:proofErr w:type="spellEnd"/>
-      <w:r>
-        <w:rPr>
-          <w:rFonts w:ascii="Montserrat" w:eastAsia="Times New Roman" w:hAnsi="Montserrat" w:cs="Times New Roman"/>
-          <w:color w:val="000000"/>
-          <w:kern w:val="0"/>
-          <w:lang w:eastAsia="en-ZA"/>
-          <w14:ligatures w14:val="none"/>
-        </w:rPr>
-        <w:t xml:space="preserve"> provider</w:t>
+        <w:t>Client must register and login in with favorite provider</w:t>
       </w:r>
     </w:p>
     <w:p>
@@ -701,7 +669,6 @@
           <w14:ligatures w14:val="none"/>
         </w:rPr>
       </w:pPr>
-      <w:proofErr w:type="spellStart"/>
       <w:r>
         <w:rPr>
           <w:rFonts w:ascii="Montserrat" w:eastAsia="Times New Roman" w:hAnsi="Montserrat" w:cs="Times New Roman"/>
@@ -710,18 +677,7 @@
           <w:lang w:eastAsia="en-ZA"/>
           <w14:ligatures w14:val="none"/>
         </w:rPr>
-        <w:t>Paypal</w:t>
-      </w:r>
-      <w:proofErr w:type="spellEnd"/>
-      <w:r>
-        <w:rPr>
-          <w:rFonts w:ascii="Montserrat" w:eastAsia="Times New Roman" w:hAnsi="Montserrat" w:cs="Times New Roman"/>
-          <w:color w:val="000000"/>
-          <w:kern w:val="0"/>
-          <w:lang w:eastAsia="en-ZA"/>
-          <w14:ligatures w14:val="none"/>
-        </w:rPr>
-        <w:t xml:space="preserve">: </w:t>
+        <w:t xml:space="preserve">Paypal: </w:t>
       </w:r>
       <w:hyperlink r:id="rId16" w:history="1">
         <w:r>

</xml_diff>